<commit_message>
Adding functional view of details for author and delete functionality.
</commit_message>
<xml_diff>
--- a/Lab/Exam-prep/JobAds/Job-Ads.docx
+++ b/Lab/Exam-prep/JobAds/Job-Ads.docx
@@ -4358,6 +4358,7 @@
       <w:r>
         <w:rPr>
           <w:rFonts w:cstheme="minorHAnsi"/>
+          <w:color w:val="92D050"/>
         </w:rPr>
         <w:t xml:space="preserve">All users should be able to </w:t>
       </w:r>
@@ -4365,6 +4366,7 @@
         <w:rPr>
           <w:rFonts w:cstheme="minorHAnsi"/>
           <w:b/>
+          <w:color w:val="92D050"/>
         </w:rPr>
         <w:t xml:space="preserve">view details </w:t>
       </w:r>
@@ -4372,18 +4374,21 @@
         <w:rPr>
           <w:rFonts w:cstheme="minorHAnsi"/>
           <w:bCs/>
+          <w:color w:val="92D050"/>
         </w:rPr>
         <w:t>about</w:t>
       </w:r>
       <w:r>
         <w:rPr>
           <w:rFonts w:cstheme="minorHAnsi"/>
+          <w:color w:val="92D050"/>
         </w:rPr>
         <w:t xml:space="preserve"> </w:t>
       </w:r>
       <w:r>
         <w:rPr>
           <w:rFonts w:cstheme="minorHAnsi"/>
+          <w:color w:val="92D050"/>
         </w:rPr>
         <w:t>the</w:t>
       </w:r>
@@ -4391,18 +4396,21 @@
         <w:rPr>
           <w:rFonts w:cstheme="minorHAnsi"/>
           <w:b/>
+          <w:color w:val="92D050"/>
         </w:rPr>
         <w:t xml:space="preserve"> </w:t>
       </w:r>
       <w:r>
         <w:rPr>
           <w:rFonts w:cstheme="minorHAnsi"/>
+          <w:color w:val="92D050"/>
         </w:rPr>
         <w:t>ad</w:t>
       </w:r>
       <w:r>
         <w:rPr>
           <w:rFonts w:cstheme="minorHAnsi"/>
+          <w:color w:val="92D050"/>
         </w:rPr>
         <w:t xml:space="preserve">. Clicking the </w:t>
       </w:r>
@@ -4411,24 +4419,28 @@
           <w:rFonts w:cstheme="minorHAnsi"/>
           <w:b/>
           <w:bCs/>
+          <w:color w:val="92D050"/>
         </w:rPr>
         <w:t>Details</w:t>
       </w:r>
       <w:r>
         <w:rPr>
           <w:rFonts w:cstheme="minorHAnsi"/>
+          <w:color w:val="92D050"/>
         </w:rPr>
         <w:t xml:space="preserve"> button on</w:t>
       </w:r>
       <w:r>
         <w:rPr>
           <w:rFonts w:cstheme="minorHAnsi"/>
+          <w:color w:val="92D050"/>
         </w:rPr>
         <w:t xml:space="preserve"> </w:t>
       </w:r>
       <w:r>
         <w:rPr>
           <w:rFonts w:cstheme="minorHAnsi"/>
+          <w:color w:val="92D050"/>
         </w:rPr>
         <w:t xml:space="preserve">the </w:t>
       </w:r>
@@ -4436,6 +4448,7 @@
         <w:rPr>
           <w:rFonts w:cstheme="minorHAnsi"/>
           <w:b/>
+          <w:color w:val="92D050"/>
         </w:rPr>
         <w:t>ad</w:t>
       </w:r>
@@ -4443,6 +4456,7 @@
         <w:rPr>
           <w:rFonts w:cstheme="minorHAnsi"/>
           <w:b/>
+          <w:color w:val="92D050"/>
         </w:rPr>
         <w:t xml:space="preserve"> card</w:t>
       </w:r>
@@ -4450,12 +4464,14 @@
         <w:rPr>
           <w:rFonts w:cstheme="minorHAnsi"/>
           <w:bCs/>
+          <w:color w:val="92D050"/>
         </w:rPr>
         <w:t xml:space="preserve"> </w:t>
       </w:r>
       <w:r>
         <w:rPr>
           <w:rFonts w:cstheme="minorHAnsi"/>
+          <w:color w:val="92D050"/>
         </w:rPr>
         <w:t xml:space="preserve">should </w:t>
       </w:r>
@@ -4464,12 +4480,14 @@
           <w:rFonts w:cstheme="minorHAnsi"/>
           <w:b/>
           <w:bCs/>
+          <w:color w:val="92D050"/>
         </w:rPr>
         <w:t>display</w:t>
       </w:r>
       <w:r>
         <w:rPr>
           <w:rFonts w:cstheme="minorHAnsi"/>
+          <w:color w:val="92D050"/>
         </w:rPr>
         <w:t xml:space="preserve"> the </w:t>
       </w:r>
@@ -4478,31 +4496,49 @@
           <w:rFonts w:cstheme="minorHAnsi"/>
           <w:b/>
           <w:bCs/>
+          <w:color w:val="92D050"/>
         </w:rPr>
         <w:t>Details</w:t>
       </w:r>
       <w:r>
         <w:rPr>
           <w:rFonts w:cstheme="minorHAnsi"/>
-        </w:rPr>
-        <w:t xml:space="preserve"> page. If the currently </w:t>
-      </w:r>
-      <w:r>
-        <w:rPr>
-          <w:rFonts w:cstheme="minorHAnsi"/>
-          <w:b/>
+          <w:color w:val="92D050"/>
+        </w:rPr>
+        <w:t xml:space="preserve"> page</w:t>
+      </w:r>
+      <w:r>
+        <w:rPr>
+          <w:rFonts w:cstheme="minorHAnsi"/>
+        </w:rPr>
+        <w:t xml:space="preserve">. </w:t>
+      </w:r>
+      <w:r>
+        <w:rPr>
+          <w:rFonts w:cstheme="minorHAnsi"/>
+          <w:color w:val="92D050"/>
+        </w:rPr>
+        <w:t xml:space="preserve">If the currently </w:t>
+      </w:r>
+      <w:r>
+        <w:rPr>
+          <w:rFonts w:cstheme="minorHAnsi"/>
+          <w:b/>
+          <w:color w:val="92D050"/>
         </w:rPr>
         <w:t>logged-in user is the author</w:t>
       </w:r>
       <w:r>
         <w:rPr>
           <w:rFonts w:cstheme="minorHAnsi"/>
+          <w:color w:val="92D050"/>
         </w:rPr>
         <w:t xml:space="preserve"> of the ad</w:t>
       </w:r>
       <w:r>
         <w:rPr>
           <w:rFonts w:cstheme="minorHAnsi"/>
+          <w:color w:val="92D050"/>
         </w:rPr>
         <w:t xml:space="preserve">, the </w:t>
       </w:r>
@@ -4511,12 +4547,14 @@
           <w:rFonts w:cstheme="minorHAnsi"/>
           <w:b/>
           <w:bCs/>
+          <w:color w:val="92D050"/>
         </w:rPr>
         <w:t>Edit</w:t>
       </w:r>
       <w:r>
         <w:rPr>
           <w:rFonts w:cstheme="minorHAnsi"/>
+          <w:color w:val="92D050"/>
         </w:rPr>
         <w:t xml:space="preserve"> and </w:t>
       </w:r>
@@ -4525,12 +4563,14 @@
           <w:rFonts w:cstheme="minorHAnsi"/>
           <w:b/>
           <w:bCs/>
+          <w:color w:val="92D050"/>
         </w:rPr>
         <w:t>Delete</w:t>
       </w:r>
       <w:r>
         <w:rPr>
           <w:rFonts w:cstheme="minorHAnsi"/>
+          <w:color w:val="92D050"/>
         </w:rPr>
         <w:t xml:space="preserve"> buttons</w:t>
       </w:r>
@@ -4538,12 +4578,14 @@
         <w:rPr>
           <w:rFonts w:cstheme="minorHAnsi"/>
           <w:b/>
+          <w:color w:val="92D050"/>
         </w:rPr>
         <w:t xml:space="preserve"> </w:t>
       </w:r>
       <w:r>
         <w:rPr>
           <w:rFonts w:cstheme="minorHAnsi"/>
+          <w:color w:val="92D050"/>
         </w:rPr>
         <w:t xml:space="preserve">should be displayed, otherwise they should </w:t>
       </w:r>
@@ -4551,12 +4593,14 @@
         <w:rPr>
           <w:rFonts w:cstheme="minorHAnsi"/>
           <w:b/>
+          <w:color w:val="92D050"/>
         </w:rPr>
         <w:t xml:space="preserve">not </w:t>
       </w:r>
       <w:r>
         <w:rPr>
           <w:rFonts w:cstheme="minorHAnsi"/>
+          <w:color w:val="92D050"/>
         </w:rPr>
         <w:t xml:space="preserve">be </w:t>
       </w:r>
@@ -4564,12 +4608,14 @@
         <w:rPr>
           <w:rFonts w:cstheme="minorHAnsi"/>
           <w:b/>
+          <w:color w:val="92D050"/>
         </w:rPr>
         <w:t>available</w:t>
       </w:r>
       <w:r>
         <w:rPr>
           <w:rFonts w:cstheme="minorHAnsi"/>
+          <w:color w:val="92D050"/>
         </w:rPr>
         <w:t>.</w:t>
       </w:r>
@@ -4578,11 +4624,13 @@
       <w:pPr>
         <w:rPr>
           <w:rFonts w:cstheme="minorHAnsi"/>
-        </w:rPr>
-      </w:pPr>
-      <w:r>
-        <w:rPr>
-          <w:rFonts w:cstheme="minorHAnsi"/>
+          <w:color w:val="92D050"/>
+        </w:rPr>
+      </w:pPr>
+      <w:r>
+        <w:rPr>
+          <w:rFonts w:cstheme="minorHAnsi"/>
+          <w:color w:val="92D050"/>
         </w:rPr>
         <w:lastRenderedPageBreak/>
         <w:t>I</w:t>
@@ -4590,12 +4638,14 @@
       <w:r>
         <w:rPr>
           <w:rFonts w:cstheme="minorHAnsi"/>
+          <w:color w:val="92D050"/>
         </w:rPr>
         <w:t>nformation about the ad</w:t>
       </w:r>
       <w:r>
         <w:rPr>
           <w:rFonts w:cstheme="minorHAnsi"/>
+          <w:color w:val="92D050"/>
         </w:rPr>
         <w:t>:</w:t>
       </w:r>
@@ -4610,12 +4660,14 @@
         <w:rPr>
           <w:rFonts w:cstheme="minorHAnsi"/>
           <w:b/>
-        </w:rPr>
-      </w:pPr>
-      <w:r>
-        <w:rPr>
-          <w:rFonts w:cstheme="minorHAnsi"/>
-          <w:b/>
+          <w:color w:val="92D050"/>
+        </w:rPr>
+      </w:pPr>
+      <w:r>
+        <w:rPr>
+          <w:rFonts w:cstheme="minorHAnsi"/>
+          <w:b/>
+          <w:color w:val="92D050"/>
         </w:rPr>
         <w:t>Author</w:t>
       </w:r>
@@ -4630,12 +4682,14 @@
         <w:rPr>
           <w:rFonts w:cstheme="minorHAnsi"/>
           <w:b/>
-        </w:rPr>
-      </w:pPr>
-      <w:r>
-        <w:rPr>
-          <w:rFonts w:cstheme="minorHAnsi"/>
-          <w:b/>
+          <w:color w:val="92D050"/>
+        </w:rPr>
+      </w:pPr>
+      <w:r>
+        <w:rPr>
+          <w:rFonts w:cstheme="minorHAnsi"/>
+          <w:b/>
+          <w:color w:val="92D050"/>
         </w:rPr>
         <w:t>Headline</w:t>
       </w:r>
@@ -4650,11 +4704,13 @@
         <w:rPr>
           <w:rFonts w:cstheme="minorHAnsi"/>
           <w:b/>
-        </w:rPr>
-      </w:pPr>
-      <w:r>
-        <w:rPr>
-          <w:b/>
+          <w:color w:val="92D050"/>
+        </w:rPr>
+      </w:pPr>
+      <w:r>
+        <w:rPr>
+          <w:b/>
+          <w:color w:val="92D050"/>
         </w:rPr>
         <w:t>Company name</w:t>
       </w:r>
@@ -4670,12 +4726,14 @@
           <w:rStyle w:val="jlqj4b"/>
           <w:rFonts w:cstheme="minorHAnsi"/>
           <w:b/>
-        </w:rPr>
-      </w:pPr>
-      <w:r>
-        <w:rPr>
-          <w:rStyle w:val="jlqj4b"/>
-          <w:b/>
+          <w:color w:val="92D050"/>
+        </w:rPr>
+      </w:pPr>
+      <w:r>
+        <w:rPr>
+          <w:rStyle w:val="jlqj4b"/>
+          <w:b/>
+          <w:color w:val="92D050"/>
           <w:lang w:val="en"/>
         </w:rPr>
         <w:t>Company description</w:t>
@@ -4691,12 +4749,14 @@
         <w:rPr>
           <w:rFonts w:cstheme="minorHAnsi"/>
           <w:b/>
-        </w:rPr>
-      </w:pPr>
-      <w:r>
-        <w:rPr>
-          <w:rStyle w:val="jlqj4b"/>
-          <w:b/>
+          <w:color w:val="92D050"/>
+        </w:rPr>
+      </w:pPr>
+      <w:r>
+        <w:rPr>
+          <w:rStyle w:val="jlqj4b"/>
+          <w:b/>
+          <w:color w:val="92D050"/>
           <w:lang w:val="en"/>
         </w:rPr>
         <w:t>Location</w:t>
@@ -4812,6 +4872,7 @@
       <w:pPr>
         <w:rPr>
           <w:rStyle w:val="jlqj4b"/>
+          <w:color w:val="92D050"/>
           <w:lang w:val="bg-BG"/>
         </w:rPr>
       </w:pPr>
@@ -4819,6 +4880,7 @@
       <w:r>
         <w:rPr>
           <w:rStyle w:val="jlqj4b"/>
+          <w:color w:val="92D050"/>
           <w:lang w:val="bg-BG"/>
         </w:rPr>
         <w:t>If</w:t>
@@ -4827,6 +4889,7 @@
       <w:r>
         <w:rPr>
           <w:rStyle w:val="jlqj4b"/>
+          <w:color w:val="92D050"/>
           <w:lang w:val="bg-BG"/>
         </w:rPr>
         <w:t xml:space="preserve"> </w:t>
@@ -4835,6 +4898,7 @@
       <w:r>
         <w:rPr>
           <w:rStyle w:val="jlqj4b"/>
+          <w:color w:val="92D050"/>
           <w:lang w:val="bg-BG"/>
         </w:rPr>
         <w:t>the</w:t>
@@ -4843,6 +4907,7 @@
       <w:r>
         <w:rPr>
           <w:rStyle w:val="jlqj4b"/>
+          <w:color w:val="92D050"/>
           <w:lang w:val="bg-BG"/>
         </w:rPr>
         <w:t xml:space="preserve"> </w:t>
@@ -4851,6 +4916,7 @@
       <w:r>
         <w:rPr>
           <w:rStyle w:val="jlqj4b"/>
+          <w:color w:val="92D050"/>
           <w:lang w:val="bg-BG"/>
         </w:rPr>
         <w:t>user</w:t>
@@ -4859,6 +4925,7 @@
       <w:r>
         <w:rPr>
           <w:rStyle w:val="jlqj4b"/>
+          <w:color w:val="92D050"/>
           <w:lang w:val="bg-BG"/>
         </w:rPr>
         <w:t xml:space="preserve"> </w:t>
@@ -4867,6 +4934,7 @@
       <w:r>
         <w:rPr>
           <w:rStyle w:val="jlqj4b"/>
+          <w:color w:val="92D050"/>
           <w:lang w:val="bg-BG"/>
         </w:rPr>
         <w:t>has</w:t>
@@ -4875,6 +4943,7 @@
       <w:r>
         <w:rPr>
           <w:rStyle w:val="jlqj4b"/>
+          <w:color w:val="92D050"/>
           <w:lang w:val="bg-BG"/>
         </w:rPr>
         <w:t xml:space="preserve"> </w:t>
@@ -4885,6 +4954,7 @@
           <w:rStyle w:val="jlqj4b"/>
           <w:b/>
           <w:bCs/>
+          <w:color w:val="92D050"/>
           <w:lang w:val="bg-BG"/>
         </w:rPr>
         <w:t>not</w:t>
@@ -4895,6 +4965,7 @@
           <w:rStyle w:val="jlqj4b"/>
           <w:b/>
           <w:bCs/>
+          <w:color w:val="92D050"/>
           <w:lang w:val="bg-BG"/>
         </w:rPr>
         <w:t xml:space="preserve"> </w:t>
@@ -4905,6 +4976,7 @@
           <w:rStyle w:val="jlqj4b"/>
           <w:b/>
           <w:bCs/>
+          <w:color w:val="92D050"/>
           <w:lang w:val="bg-BG"/>
         </w:rPr>
         <w:t>logged</w:t>
@@ -4915,6 +4987,7 @@
           <w:rStyle w:val="jlqj4b"/>
           <w:b/>
           <w:bCs/>
+          <w:color w:val="92D050"/>
           <w:lang w:val="bg-BG"/>
         </w:rPr>
         <w:t xml:space="preserve"> </w:t>
@@ -4925,6 +4998,7 @@
           <w:rStyle w:val="jlqj4b"/>
           <w:b/>
           <w:bCs/>
+          <w:color w:val="92D050"/>
           <w:lang w:val="bg-BG"/>
         </w:rPr>
         <w:t>in</w:t>
@@ -4933,6 +5007,7 @@
       <w:r>
         <w:rPr>
           <w:rStyle w:val="jlqj4b"/>
+          <w:color w:val="92D050"/>
           <w:lang w:val="bg-BG"/>
         </w:rPr>
         <w:t xml:space="preserve">, </w:t>
@@ -4943,6 +5018,7 @@
           <w:rStyle w:val="jlqj4b"/>
           <w:b/>
           <w:bCs/>
+          <w:color w:val="92D050"/>
           <w:lang w:val="bg-BG"/>
         </w:rPr>
         <w:t>no</w:t>
@@ -4953,6 +5029,7 @@
           <w:rStyle w:val="jlqj4b"/>
           <w:b/>
           <w:bCs/>
+          <w:color w:val="92D050"/>
           <w:lang w:val="bg-BG"/>
         </w:rPr>
         <w:t xml:space="preserve"> </w:t>
@@ -4963,6 +5040,7 @@
           <w:rStyle w:val="jlqj4b"/>
           <w:b/>
           <w:bCs/>
+          <w:color w:val="92D050"/>
           <w:lang w:val="bg-BG"/>
         </w:rPr>
         <w:t>buttons</w:t>
@@ -4971,6 +5049,7 @@
       <w:r>
         <w:rPr>
           <w:rStyle w:val="jlqj4b"/>
+          <w:color w:val="92D050"/>
           <w:lang w:val="bg-BG"/>
         </w:rPr>
         <w:t xml:space="preserve"> </w:t>
@@ -4979,6 +5058,7 @@
       <w:r>
         <w:rPr>
           <w:rStyle w:val="jlqj4b"/>
+          <w:color w:val="92D050"/>
           <w:lang w:val="bg-BG"/>
         </w:rPr>
         <w:t>should</w:t>
@@ -4987,6 +5067,7 @@
       <w:r>
         <w:rPr>
           <w:rStyle w:val="jlqj4b"/>
+          <w:color w:val="92D050"/>
           <w:lang w:val="bg-BG"/>
         </w:rPr>
         <w:t xml:space="preserve"> </w:t>
@@ -4995,6 +5076,7 @@
       <w:r>
         <w:rPr>
           <w:rStyle w:val="jlqj4b"/>
+          <w:color w:val="92D050"/>
           <w:lang w:val="bg-BG"/>
         </w:rPr>
         <w:t>be</w:t>
@@ -5003,6 +5085,7 @@
       <w:r>
         <w:rPr>
           <w:rStyle w:val="jlqj4b"/>
+          <w:color w:val="92D050"/>
           <w:lang w:val="bg-BG"/>
         </w:rPr>
         <w:t xml:space="preserve"> </w:t>
@@ -5011,6 +5094,7 @@
       <w:r>
         <w:rPr>
           <w:rStyle w:val="jlqj4b"/>
+          <w:color w:val="92D050"/>
           <w:lang w:val="bg-BG"/>
         </w:rPr>
         <w:t>displayed</w:t>
@@ -5144,12 +5228,14 @@
       <w:r>
         <w:rPr>
           <w:rStyle w:val="jlqj4b"/>
+          <w:color w:val="92D050"/>
         </w:rPr>
         <w:t>I</w:t>
       </w:r>
       <w:r>
         <w:rPr>
           <w:rStyle w:val="jlqj4b"/>
+          <w:color w:val="92D050"/>
           <w:lang w:val="en"/>
         </w:rPr>
         <w:t xml:space="preserve">f the </w:t>
@@ -5158,6 +5244,7 @@
         <w:rPr>
           <w:rStyle w:val="jlqj4b"/>
           <w:b/>
+          <w:color w:val="92D050"/>
           <w:lang w:val="en"/>
         </w:rPr>
         <w:t>currently logged-in</w:t>
@@ -5165,6 +5252,7 @@
       <w:r>
         <w:rPr>
           <w:rStyle w:val="jlqj4b"/>
+          <w:color w:val="92D050"/>
           <w:lang w:val="en"/>
         </w:rPr>
         <w:t xml:space="preserve"> user is the </w:t>
@@ -5173,6 +5261,7 @@
         <w:rPr>
           <w:rStyle w:val="jlqj4b"/>
           <w:b/>
+          <w:color w:val="92D050"/>
           <w:lang w:val="en"/>
         </w:rPr>
         <w:t>author</w:t>
@@ -5180,6 +5269,7 @@
       <w:r>
         <w:rPr>
           <w:rStyle w:val="jlqj4b"/>
+          <w:color w:val="92D050"/>
           <w:lang w:val="en"/>
         </w:rPr>
         <w:t xml:space="preserve"> (the user who created the </w:t>
@@ -5188,6 +5278,7 @@
         <w:rPr>
           <w:rStyle w:val="jlqj4b"/>
           <w:b/>
+          <w:color w:val="92D050"/>
           <w:lang w:val="en"/>
         </w:rPr>
         <w:t>job ad</w:t>
@@ -5195,6 +5286,7 @@
       <w:r>
         <w:rPr>
           <w:rStyle w:val="jlqj4b"/>
+          <w:color w:val="92D050"/>
           <w:lang w:val="en"/>
         </w:rPr>
         <w:t xml:space="preserve">), he should see the </w:t>
@@ -5203,6 +5295,7 @@
         <w:rPr>
           <w:rStyle w:val="jlqj4b"/>
           <w:b/>
+          <w:color w:val="92D050"/>
           <w:lang w:val="en"/>
         </w:rPr>
         <w:t>[Edit]</w:t>
@@ -5210,6 +5303,7 @@
       <w:r>
         <w:rPr>
           <w:rStyle w:val="jlqj4b"/>
+          <w:color w:val="92D050"/>
           <w:lang w:val="en"/>
         </w:rPr>
         <w:t xml:space="preserve"> and </w:t>
@@ -5218,6 +5312,7 @@
         <w:rPr>
           <w:rStyle w:val="jlqj4b"/>
           <w:b/>
+          <w:color w:val="92D050"/>
           <w:lang w:val="en"/>
         </w:rPr>
         <w:t>[Delete]</w:t>
@@ -5225,9 +5320,17 @@
       <w:r>
         <w:rPr>
           <w:rStyle w:val="jlqj4b"/>
-          <w:lang w:val="en"/>
-        </w:rPr>
-        <w:t xml:space="preserve"> buttons.</w:t>
+          <w:color w:val="92D050"/>
+          <w:lang w:val="en"/>
+        </w:rPr>
+        <w:t xml:space="preserve"> </w:t>
+      </w:r>
+      <w:r>
+        <w:rPr>
+          <w:rStyle w:val="jlqj4b"/>
+          <w:lang w:val="en"/>
+        </w:rPr>
+        <w:t>buttons.</w:t>
       </w:r>
       <w:r>
         <w:rPr>
@@ -6837,31 +6940,36 @@
       <w:pPr>
         <w:rPr>
           <w:rFonts w:cstheme="minorHAnsi"/>
-        </w:rPr>
-      </w:pPr>
-      <w:r>
-        <w:rPr>
-          <w:rFonts w:cstheme="minorHAnsi"/>
-          <w:b/>
-          <w:bCs/>
+          <w:color w:val="92D050"/>
+        </w:rPr>
+      </w:pPr>
+      <w:r>
+        <w:rPr>
+          <w:rFonts w:cstheme="minorHAnsi"/>
+          <w:b/>
+          <w:bCs/>
+          <w:color w:val="92D050"/>
         </w:rPr>
         <w:t>Every author</w:t>
       </w:r>
       <w:r>
         <w:rPr>
           <w:rFonts w:cstheme="minorHAnsi"/>
+          <w:color w:val="92D050"/>
         </w:rPr>
         <w:t xml:space="preserve"> should be able to click over </w:t>
       </w:r>
       <w:r>
         <w:rPr>
           <w:rFonts w:cstheme="minorHAnsi"/>
+          <w:color w:val="92D050"/>
         </w:rPr>
         <w:t xml:space="preserve">the </w:t>
       </w:r>
       <w:r>
         <w:rPr>
           <w:rFonts w:cstheme="minorHAnsi"/>
+          <w:color w:val="92D050"/>
         </w:rPr>
         <w:t>[</w:t>
       </w:r>
@@ -6870,12 +6978,14 @@
           <w:rFonts w:cstheme="minorHAnsi"/>
           <w:b/>
           <w:bCs/>
+          <w:color w:val="92D050"/>
         </w:rPr>
         <w:t>Delete</w:t>
       </w:r>
       <w:r>
         <w:rPr>
           <w:rFonts w:cstheme="minorHAnsi"/>
+          <w:color w:val="92D050"/>
         </w:rPr>
         <w:t xml:space="preserve">] </w:t>
       </w:r>
@@ -6884,30 +6994,35 @@
           <w:rFonts w:cstheme="minorHAnsi"/>
           <w:b/>
           <w:bCs/>
+          <w:color w:val="92D050"/>
         </w:rPr>
         <w:t>button</w:t>
       </w:r>
       <w:r>
         <w:rPr>
           <w:rFonts w:cstheme="minorHAnsi"/>
+          <w:color w:val="92D050"/>
         </w:rPr>
         <w:t xml:space="preserve"> - deleting the current</w:t>
       </w:r>
       <w:r>
         <w:rPr>
           <w:rFonts w:cstheme="minorHAnsi"/>
+          <w:color w:val="92D050"/>
         </w:rPr>
         <w:t xml:space="preserve"> </w:t>
       </w:r>
       <w:r>
         <w:rPr>
           <w:rFonts w:cstheme="minorHAnsi"/>
+          <w:color w:val="92D050"/>
         </w:rPr>
         <w:t xml:space="preserve">ad </w:t>
       </w:r>
       <w:r>
         <w:rPr>
           <w:rFonts w:cstheme="minorHAnsi"/>
+          <w:color w:val="92D050"/>
         </w:rPr>
         <w:t xml:space="preserve">from the </w:t>
       </w:r>
@@ -6916,12 +7031,14 @@
           <w:rFonts w:cstheme="minorHAnsi"/>
           <w:b/>
           <w:bCs/>
+          <w:color w:val="92D050"/>
         </w:rPr>
         <w:t>database</w:t>
       </w:r>
       <w:r>
         <w:rPr>
           <w:rFonts w:cstheme="minorHAnsi"/>
+          <w:color w:val="92D050"/>
         </w:rPr>
         <w:t xml:space="preserve"> and the user should be </w:t>
       </w:r>
@@ -6930,18 +7047,21 @@
           <w:rFonts w:cstheme="minorHAnsi"/>
           <w:b/>
           <w:bCs/>
+          <w:color w:val="92D050"/>
         </w:rPr>
         <w:t>redirected</w:t>
       </w:r>
       <w:r>
         <w:rPr>
           <w:rFonts w:cstheme="minorHAnsi"/>
+          <w:color w:val="92D050"/>
         </w:rPr>
         <w:t xml:space="preserve"> to </w:t>
       </w:r>
       <w:r>
         <w:rPr>
           <w:rFonts w:cstheme="minorHAnsi"/>
+          <w:color w:val="92D050"/>
         </w:rPr>
         <w:t xml:space="preserve">the </w:t>
       </w:r>
@@ -6950,6 +7070,7 @@
           <w:rFonts w:cstheme="minorHAnsi"/>
           <w:b/>
           <w:bCs/>
+          <w:color w:val="92D050"/>
         </w:rPr>
         <w:t>All ads page.</w:t>
       </w:r>
@@ -11876,14 +11997,14 @@
                               <pic:pic xmlns:pic="http://schemas.openxmlformats.org/drawingml/2006/picture">
                                 <pic:nvPicPr>
                                   <pic:cNvPr id="3" name="Picture 3">
-                                    <a:hlinkClick r:id="rId21"/>
+                                    <a:hlinkClick r:id="rId20"/>
                                   </pic:cNvPr>
                                   <pic:cNvPicPr>
                                     <a:picLocks noChangeAspect="1" noChangeArrowheads="1"/>
                                   </pic:cNvPicPr>
                                 </pic:nvPicPr>
                                 <pic:blipFill>
-                                  <a:blip r:embed="rId22">
+                                  <a:blip r:embed="rId2">
                                     <a:extLst>
                                       <a:ext uri="{28A0092B-C50C-407E-A947-70E740481C1C}">
                                         <a14:useLocalDpi xmlns:a14="http://schemas.microsoft.com/office/drawing/2010/main" val="0"/>
@@ -11933,7 +12054,7 @@
                           <wp:extent cx="180000" cy="180000"/>
                           <wp:effectExtent l="0" t="0" r="0" b="0"/>
                           <wp:docPr id="2" name="Picture 2">
-                            <a:hlinkClick xmlns:a="http://schemas.openxmlformats.org/drawingml/2006/main" r:id="rId23"/>
+                            <a:hlinkClick xmlns:a="http://schemas.openxmlformats.org/drawingml/2006/main" r:id="rId3"/>
                           </wp:docPr>
                           <wp:cNvGraphicFramePr>
                             <a:graphicFrameLocks xmlns:a="http://schemas.openxmlformats.org/drawingml/2006/main" noChangeAspect="1"/>
@@ -11943,14 +12064,14 @@
                               <pic:pic xmlns:pic="http://schemas.openxmlformats.org/drawingml/2006/picture">
                                 <pic:nvPicPr>
                                   <pic:cNvPr id="2" name="Picture 2">
-                                    <a:hlinkClick r:id="rId23"/>
+                                    <a:hlinkClick r:id="rId3"/>
                                   </pic:cNvPr>
                                   <pic:cNvPicPr>
                                     <a:picLocks noChangeAspect="1" noChangeArrowheads="1"/>
                                   </pic:cNvPicPr>
                                 </pic:nvPicPr>
                                 <pic:blipFill>
-                                  <a:blip r:embed="rId24">
+                                  <a:blip r:embed="rId4">
                                     <a:extLst>
                                       <a:ext uri="{28A0092B-C50C-407E-A947-70E740481C1C}">
                                         <a14:useLocalDpi xmlns:a14="http://schemas.microsoft.com/office/drawing/2010/main" val="0"/>
@@ -12000,7 +12121,7 @@
                           <wp:extent cx="180000" cy="180000"/>
                           <wp:effectExtent l="0" t="0" r="0" b="0"/>
                           <wp:docPr id="5" name="Picture 5">
-                            <a:hlinkClick xmlns:a="http://schemas.openxmlformats.org/drawingml/2006/main" r:id="rId25"/>
+                            <a:hlinkClick xmlns:a="http://schemas.openxmlformats.org/drawingml/2006/main" r:id="rId5"/>
                           </wp:docPr>
                           <wp:cNvGraphicFramePr>
                             <a:graphicFrameLocks xmlns:a="http://schemas.openxmlformats.org/drawingml/2006/main" noChangeAspect="1"/>
@@ -12010,12 +12131,12 @@
                               <pic:pic xmlns:pic="http://schemas.openxmlformats.org/drawingml/2006/picture">
                                 <pic:nvPicPr>
                                   <pic:cNvPr id="5" name="Picture 5">
-                                    <a:hlinkClick r:id="rId25"/>
+                                    <a:hlinkClick r:id="rId5"/>
                                   </pic:cNvPr>
                                   <pic:cNvPicPr/>
                                 </pic:nvPicPr>
                                 <pic:blipFill>
-                                  <a:blip r:embed="rId26"/>
+                                  <a:blip r:embed="rId6"/>
                                   <a:stretch>
                                     <a:fillRect/>
                                   </a:stretch>
@@ -12054,7 +12175,7 @@
                           <wp:extent cx="180000" cy="180000"/>
                           <wp:effectExtent l="0" t="0" r="0" b="0"/>
                           <wp:docPr id="20" name="Picture 20">
-                            <a:hlinkClick xmlns:a="http://schemas.openxmlformats.org/drawingml/2006/main" r:id="rId27"/>
+                            <a:hlinkClick xmlns:a="http://schemas.openxmlformats.org/drawingml/2006/main" r:id="rId7"/>
                           </wp:docPr>
                           <wp:cNvGraphicFramePr>
                             <a:graphicFrameLocks xmlns:a="http://schemas.openxmlformats.org/drawingml/2006/main" noChangeAspect="1"/>
@@ -12064,20 +12185,20 @@
                               <pic:pic xmlns:pic="http://schemas.openxmlformats.org/drawingml/2006/picture">
                                 <pic:nvPicPr>
                                   <pic:cNvPr id="20" name="Picture 20">
-                                    <a:hlinkClick r:id="rId27"/>
+                                    <a:hlinkClick r:id="rId7"/>
                                   </pic:cNvPr>
                                   <pic:cNvPicPr>
                                     <a:picLocks noChangeAspect="1" noChangeArrowheads="1"/>
                                   </pic:cNvPicPr>
                                 </pic:nvPicPr>
                                 <pic:blipFill>
-                                  <a:blip r:embed="rId28">
+                                  <a:blip r:embed="rId8">
                                     <a:extLst>
                                       <a:ext uri="{28A0092B-C50C-407E-A947-70E740481C1C}">
                                         <a14:useLocalDpi xmlns:a14="http://schemas.microsoft.com/office/drawing/2010/main" val="0"/>
                                       </a:ext>
                                       <a:ext uri="{837473B0-CC2E-450A-ABE3-18F120FF3D39}">
-                                        <a1611:picAttrSrcUrl xmlns:a1611="http://schemas.microsoft.com/office/drawing/2016/11/main" r:id="rId29"/>
+                                        <a1611:picAttrSrcUrl xmlns:a1611="http://schemas.microsoft.com/office/drawing/2016/11/main" r:id="rId9"/>
                                       </a:ext>
                                     </a:extLst>
                                   </a:blip>
@@ -12124,7 +12245,7 @@
                           <wp:extent cx="180000" cy="180000"/>
                           <wp:effectExtent l="0" t="0" r="0" b="0"/>
                           <wp:docPr id="7" name="Picture 7">
-                            <a:hlinkClick xmlns:a="http://schemas.openxmlformats.org/drawingml/2006/main" r:id="rId30"/>
+                            <a:hlinkClick xmlns:a="http://schemas.openxmlformats.org/drawingml/2006/main" r:id="rId10"/>
                           </wp:docPr>
                           <wp:cNvGraphicFramePr>
                             <a:graphicFrameLocks xmlns:a="http://schemas.openxmlformats.org/drawingml/2006/main" noChangeAspect="1"/>
@@ -12134,12 +12255,12 @@
                               <pic:pic xmlns:pic="http://schemas.openxmlformats.org/drawingml/2006/picture">
                                 <pic:nvPicPr>
                                   <pic:cNvPr id="7" name="Picture 7">
-                                    <a:hlinkClick r:id="rId30"/>
+                                    <a:hlinkClick r:id="rId10"/>
                                   </pic:cNvPr>
                                   <pic:cNvPicPr/>
                                 </pic:nvPicPr>
                                 <pic:blipFill>
-                                  <a:blip r:embed="rId31"/>
+                                  <a:blip r:embed="rId11"/>
                                   <a:stretch>
                                     <a:fillRect/>
                                   </a:stretch>
@@ -12178,7 +12299,7 @@
                           <wp:extent cx="180000" cy="180000"/>
                           <wp:effectExtent l="0" t="0" r="0" b="0"/>
                           <wp:docPr id="17" name="Picture 17">
-                            <a:hlinkClick xmlns:a="http://schemas.openxmlformats.org/drawingml/2006/main" r:id="rId32"/>
+                            <a:hlinkClick xmlns:a="http://schemas.openxmlformats.org/drawingml/2006/main" r:id="rId12"/>
                           </wp:docPr>
                           <wp:cNvGraphicFramePr>
                             <a:graphicFrameLocks xmlns:a="http://schemas.openxmlformats.org/drawingml/2006/main" noChangeAspect="1"/>
@@ -12188,12 +12309,12 @@
                               <pic:pic xmlns:pic="http://schemas.openxmlformats.org/drawingml/2006/picture">
                                 <pic:nvPicPr>
                                   <pic:cNvPr id="17" name="Picture 17">
-                                    <a:hlinkClick r:id="rId32"/>
+                                    <a:hlinkClick r:id="rId12"/>
                                   </pic:cNvPr>
                                   <pic:cNvPicPr/>
                                 </pic:nvPicPr>
                                 <pic:blipFill>
-                                  <a:blip r:embed="rId33"/>
+                                  <a:blip r:embed="rId13"/>
                                   <a:stretch>
                                     <a:fillRect/>
                                   </a:stretch>
@@ -12232,7 +12353,7 @@
                           <wp:extent cx="180000" cy="180000"/>
                           <wp:effectExtent l="0" t="0" r="0" b="0"/>
                           <wp:docPr id="21" name="Picture 21">
-                            <a:hlinkClick xmlns:a="http://schemas.openxmlformats.org/drawingml/2006/main" r:id="rId34"/>
+                            <a:hlinkClick xmlns:a="http://schemas.openxmlformats.org/drawingml/2006/main" r:id="rId14"/>
                           </wp:docPr>
                           <wp:cNvGraphicFramePr>
                             <a:graphicFrameLocks xmlns:a="http://schemas.openxmlformats.org/drawingml/2006/main" noChangeAspect="1"/>
@@ -12242,14 +12363,14 @@
                               <pic:pic xmlns:pic="http://schemas.openxmlformats.org/drawingml/2006/picture">
                                 <pic:nvPicPr>
                                   <pic:cNvPr id="21" name="Picture 21">
-                                    <a:hlinkClick r:id="rId34"/>
+                                    <a:hlinkClick r:id="rId14"/>
                                   </pic:cNvPr>
                                   <pic:cNvPicPr>
                                     <a:picLocks noChangeAspect="1" noChangeArrowheads="1"/>
                                   </pic:cNvPicPr>
                                 </pic:nvPicPr>
                                 <pic:blipFill rotWithShape="1">
-                                  <a:blip r:embed="rId35">
+                                  <a:blip r:embed="rId15">
                                     <a:extLst>
                                       <a:ext uri="{28A0092B-C50C-407E-A947-70E740481C1C}">
                                         <a14:useLocalDpi xmlns:a14="http://schemas.microsoft.com/office/drawing/2010/main" val="0"/>
@@ -12302,7 +12423,7 @@
                           <wp:extent cx="180000" cy="180000"/>
                           <wp:effectExtent l="0" t="0" r="0" b="0"/>
                           <wp:docPr id="22" name="Picture 22">
-                            <a:hlinkClick xmlns:a="http://schemas.openxmlformats.org/drawingml/2006/main" r:id="rId36"/>
+                            <a:hlinkClick xmlns:a="http://schemas.openxmlformats.org/drawingml/2006/main" r:id="rId16"/>
                           </wp:docPr>
                           <wp:cNvGraphicFramePr>
                             <a:graphicFrameLocks xmlns:a="http://schemas.openxmlformats.org/drawingml/2006/main" noChangeAspect="1"/>
@@ -12312,14 +12433,14 @@
                               <pic:pic xmlns:pic="http://schemas.openxmlformats.org/drawingml/2006/picture">
                                 <pic:nvPicPr>
                                   <pic:cNvPr id="22" name="Picture 22">
-                                    <a:hlinkClick r:id="rId36"/>
+                                    <a:hlinkClick r:id="rId16"/>
                                   </pic:cNvPr>
                                   <pic:cNvPicPr>
                                     <a:picLocks noChangeAspect="1" noChangeArrowheads="1"/>
                                   </pic:cNvPicPr>
                                 </pic:nvPicPr>
                                 <pic:blipFill>
-                                  <a:blip r:embed="rId37">
+                                  <a:blip r:embed="rId17">
                                     <a:extLst>
                                       <a:ext uri="{28A0092B-C50C-407E-A947-70E740481C1C}">
                                         <a14:useLocalDpi xmlns:a14="http://schemas.microsoft.com/office/drawing/2010/main" val="0"/>
@@ -12369,7 +12490,7 @@
                           <wp:extent cx="180000" cy="180000"/>
                           <wp:effectExtent l="0" t="0" r="0" b="0"/>
                           <wp:docPr id="23" name="Picture 23">
-                            <a:hlinkClick xmlns:a="http://schemas.openxmlformats.org/drawingml/2006/main" r:id="rId38"/>
+                            <a:hlinkClick xmlns:a="http://schemas.openxmlformats.org/drawingml/2006/main" r:id="rId18"/>
                           </wp:docPr>
                           <wp:cNvGraphicFramePr>
                             <a:graphicFrameLocks xmlns:a="http://schemas.openxmlformats.org/drawingml/2006/main" noChangeAspect="1"/>
@@ -12379,12 +12500,12 @@
                               <pic:pic xmlns:pic="http://schemas.openxmlformats.org/drawingml/2006/picture">
                                 <pic:nvPicPr>
                                   <pic:cNvPr id="23" name="Picture 23">
-                                    <a:hlinkClick r:id="rId38"/>
+                                    <a:hlinkClick r:id="rId18"/>
                                   </pic:cNvPr>
                                   <pic:cNvPicPr/>
                                 </pic:nvPicPr>
                                 <pic:blipFill>
-                                  <a:blip r:embed="rId39"/>
+                                  <a:blip r:embed="rId19"/>
                                   <a:stretch>
                                     <a:fillRect/>
                                   </a:stretch>
@@ -12430,7 +12551,7 @@
           <wp:effectExtent l="0" t="0" r="0" b="5715"/>
           <wp:wrapSquare wrapText="bothSides"/>
           <wp:docPr id="1" name="Picture 1">
-            <a:hlinkClick xmlns:a="http://schemas.openxmlformats.org/drawingml/2006/main" r:id="rId1"/>
+            <a:hlinkClick xmlns:a="http://schemas.openxmlformats.org/drawingml/2006/main" r:id="rId20"/>
           </wp:docPr>
           <wp:cNvGraphicFramePr>
             <a:graphicFrameLocks xmlns:a="http://schemas.openxmlformats.org/drawingml/2006/main" noChangeAspect="1"/>
@@ -12440,14 +12561,14 @@
               <pic:pic xmlns:pic="http://schemas.openxmlformats.org/drawingml/2006/picture">
                 <pic:nvPicPr>
                   <pic:cNvPr id="1" name="Picture 1">
-                    <a:hlinkClick r:id="rId21"/>
+                    <a:hlinkClick r:id="rId20"/>
                   </pic:cNvPr>
                   <pic:cNvPicPr>
                     <a:picLocks noChangeAspect="1" noChangeArrowheads="1"/>
                   </pic:cNvPicPr>
                 </pic:nvPicPr>
                 <pic:blipFill>
-                  <a:blip r:embed="rId40">
+                  <a:blip r:embed="rId21">
                     <a:extLst>
                       <a:ext uri="{28A0092B-C50C-407E-A947-70E740481C1C}">
                         <a14:useLocalDpi xmlns:a14="http://schemas.microsoft.com/office/drawing/2010/main" val="0"/>

</xml_diff>

<commit_message>
Adding details for applied ppl and apply functionality.
</commit_message>
<xml_diff>
--- a/Lab/Exam-prep/JobAds/Job-Ads.docx
+++ b/Lab/Exam-prep/JobAds/Job-Ads.docx
@@ -5643,7 +5643,7 @@
           <w:rFonts w:eastAsiaTheme="majorEastAsia" w:cstheme="majorBidi"/>
           <w:b/>
           <w:iCs/>
-          <w:color w:val="A34A0D"/>
+          <w:color w:val="92D050"/>
           <w:sz w:val="28"/>
           <w:lang w:val="bg-BG"/>
         </w:rPr>
@@ -5651,6 +5651,7 @@
       <w:r>
         <w:rPr>
           <w:rFonts w:cstheme="minorHAnsi"/>
+          <w:color w:val="92D050"/>
         </w:rPr>
         <w:t xml:space="preserve">If the currently logged-in user is </w:t>
       </w:r>
@@ -5659,6 +5660,7 @@
           <w:rFonts w:cstheme="minorHAnsi"/>
           <w:b/>
           <w:bCs/>
+          <w:color w:val="92D050"/>
         </w:rPr>
         <w:t xml:space="preserve">not the </w:t>
       </w:r>
@@ -5667,42 +5669,49 @@
           <w:rFonts w:cstheme="minorHAnsi"/>
           <w:b/>
           <w:bCs/>
+          <w:color w:val="92D050"/>
         </w:rPr>
         <w:t>author</w:t>
       </w:r>
       <w:r>
         <w:rPr>
           <w:rFonts w:cstheme="minorHAnsi"/>
+          <w:color w:val="92D050"/>
         </w:rPr>
         <w:t xml:space="preserve"> </w:t>
       </w:r>
       <w:r>
         <w:rPr>
           <w:rFonts w:cstheme="minorHAnsi"/>
+          <w:color w:val="92D050"/>
         </w:rPr>
         <w:t>(</w:t>
       </w:r>
       <w:r>
         <w:rPr>
           <w:rFonts w:cstheme="minorHAnsi"/>
+          <w:color w:val="92D050"/>
         </w:rPr>
         <w:t xml:space="preserve">the </w:t>
       </w:r>
       <w:r>
         <w:rPr>
           <w:rFonts w:cstheme="minorHAnsi"/>
+          <w:color w:val="92D050"/>
         </w:rPr>
         <w:t>u</w:t>
       </w:r>
       <w:r>
         <w:rPr>
           <w:rFonts w:cstheme="minorHAnsi"/>
+          <w:color w:val="92D050"/>
         </w:rPr>
         <w:t xml:space="preserve">ser that is not the creator) </w:t>
       </w:r>
       <w:r>
         <w:rPr>
           <w:rStyle w:val="jlqj4b"/>
+          <w:color w:val="92D050"/>
           <w:lang w:val="en"/>
         </w:rPr>
         <w:t>and has not</w:t>
@@ -5710,6 +5719,7 @@
       <w:r>
         <w:rPr>
           <w:rStyle w:val="jlqj4b"/>
+          <w:color w:val="92D050"/>
           <w:lang w:val="en"/>
         </w:rPr>
         <w:t xml:space="preserve"> </w:t>
@@ -5717,6 +5727,7 @@
       <w:r>
         <w:rPr>
           <w:rStyle w:val="jlqj4b"/>
+          <w:color w:val="92D050"/>
           <w:lang w:val="en"/>
         </w:rPr>
         <w:t>appl</w:t>
@@ -5724,6 +5735,7 @@
       <w:r>
         <w:rPr>
           <w:rStyle w:val="jlqj4b"/>
+          <w:color w:val="92D050"/>
           <w:lang w:val="en"/>
         </w:rPr>
         <w:t>ied</w:t>
@@ -5731,6 +5743,7 @@
       <w:r>
         <w:rPr>
           <w:rStyle w:val="jlqj4b"/>
+          <w:color w:val="92D050"/>
           <w:lang w:val="en"/>
         </w:rPr>
         <w:t xml:space="preserve"> for this ad</w:t>
@@ -5738,6 +5751,7 @@
       <w:r>
         <w:rPr>
           <w:rStyle w:val="jlqj4b"/>
+          <w:color w:val="92D050"/>
           <w:lang w:val="bg-BG"/>
         </w:rPr>
         <w:t>,</w:t>
@@ -5745,12 +5759,14 @@
       <w:r>
         <w:rPr>
           <w:rFonts w:cstheme="minorHAnsi"/>
+          <w:color w:val="92D050"/>
         </w:rPr>
         <w:t xml:space="preserve"> </w:t>
       </w:r>
       <w:r>
         <w:rPr>
           <w:rStyle w:val="jlqj4b"/>
+          <w:color w:val="92D050"/>
           <w:lang w:val="en"/>
         </w:rPr>
         <w:t xml:space="preserve">he should see the </w:t>
@@ -5759,6 +5775,7 @@
         <w:rPr>
           <w:rStyle w:val="jlqj4b"/>
           <w:b/>
+          <w:color w:val="92D050"/>
           <w:lang w:val="en"/>
         </w:rPr>
         <w:t>[</w:t>
@@ -5767,6 +5784,7 @@
         <w:rPr>
           <w:rStyle w:val="jlqj4b"/>
           <w:b/>
+          <w:color w:val="92D050"/>
           <w:lang w:val="en"/>
         </w:rPr>
         <w:t>Apply now!</w:t>
@@ -5775,6 +5793,7 @@
         <w:rPr>
           <w:rStyle w:val="jlqj4b"/>
           <w:b/>
+          <w:color w:val="92D050"/>
           <w:lang w:val="en"/>
         </w:rPr>
         <w:t>]</w:t>
@@ -5782,6 +5801,7 @@
       <w:r>
         <w:rPr>
           <w:rStyle w:val="jlqj4b"/>
+          <w:color w:val="92D050"/>
           <w:lang w:val="en"/>
         </w:rPr>
         <w:t xml:space="preserve"> </w:t>
@@ -5789,6 +5809,7 @@
       <w:r>
         <w:rPr>
           <w:rStyle w:val="jlqj4b"/>
+          <w:color w:val="92D050"/>
           <w:lang w:val="en"/>
         </w:rPr>
         <w:t xml:space="preserve">button </w:t>
@@ -5796,6 +5817,7 @@
       <w:r>
         <w:rPr>
           <w:rStyle w:val="jlqj4b"/>
+          <w:color w:val="92D050"/>
           <w:lang w:val="en"/>
         </w:rPr>
         <w:t xml:space="preserve">and </w:t>
@@ -5803,6 +5825,7 @@
       <w:r>
         <w:rPr>
           <w:rStyle w:val="jlqj4b"/>
+          <w:color w:val="92D050"/>
           <w:lang w:val="en"/>
         </w:rPr>
         <w:t>paragraph</w:t>
@@ -5811,6 +5834,7 @@
         <w:rPr>
           <w:rStyle w:val="jlqj4b"/>
           <w:b/>
+          <w:color w:val="92D050"/>
           <w:lang w:val="en"/>
         </w:rPr>
         <w:t xml:space="preserve"> </w:t>
@@ -5819,45 +5843,15 @@
         <w:rPr>
           <w:rStyle w:val="jlqj4b"/>
           <w:b/>
-          <w:lang w:val="en"/>
-        </w:rPr>
-        <w:t>[Hurry up, {</w:t>
-      </w:r>
-      <w:r>
-        <w:rPr>
-          <w:rStyle w:val="jlqj4b"/>
-          <w:b/>
-          <w:lang w:val="en"/>
-        </w:rPr>
-        <w:t>total number of candidate</w:t>
-      </w:r>
-      <w:r>
-        <w:rPr>
-          <w:rStyle w:val="jlqj4b"/>
-          <w:b/>
-          <w:lang w:val="en"/>
-        </w:rPr>
-        <w:t xml:space="preserve">s} people </w:t>
-      </w:r>
-      <w:r>
-        <w:rPr>
-          <w:rStyle w:val="jlqj4b"/>
-          <w:b/>
-          <w:lang w:val="en"/>
-        </w:rPr>
-        <w:t>have already applied.</w:t>
-      </w:r>
-      <w:r>
-        <w:rPr>
-          <w:rStyle w:val="jlqj4b"/>
-          <w:b/>
-          <w:lang w:val="en"/>
-        </w:rPr>
-        <w:t>]</w:t>
-      </w:r>
-      <w:r>
-        <w:rPr>
-          <w:rStyle w:val="jlqj4b"/>
+          <w:color w:val="92D050"/>
+          <w:lang w:val="en"/>
+        </w:rPr>
+        <w:t>[Hurry up, {total number of candidates} people have already applied.]</w:t>
+      </w:r>
+      <w:r>
+        <w:rPr>
+          <w:rStyle w:val="jlqj4b"/>
+          <w:color w:val="92D050"/>
           <w:lang w:val="en"/>
         </w:rPr>
         <w:t>.</w:t>
@@ -5995,11 +5989,13 @@
       <w:pPr>
         <w:rPr>
           <w:rFonts w:cstheme="minorHAnsi"/>
-        </w:rPr>
-      </w:pPr>
-      <w:r>
-        <w:rPr>
-          <w:rFonts w:cstheme="minorHAnsi"/>
+          <w:color w:val="92D050"/>
+        </w:rPr>
+      </w:pPr>
+      <w:r>
+        <w:rPr>
+          <w:rFonts w:cstheme="minorHAnsi"/>
+          <w:color w:val="92D050"/>
         </w:rPr>
         <w:t xml:space="preserve">If the currently logged-in user is not </w:t>
       </w:r>
@@ -6008,18 +6004,21 @@
           <w:rFonts w:cstheme="minorHAnsi"/>
           <w:b/>
           <w:bCs/>
+          <w:color w:val="92D050"/>
         </w:rPr>
         <w:t>the author</w:t>
       </w:r>
       <w:r>
         <w:rPr>
           <w:rFonts w:cstheme="minorHAnsi"/>
+          <w:color w:val="92D050"/>
         </w:rPr>
         <w:t xml:space="preserve"> </w:t>
       </w:r>
       <w:r>
         <w:rPr>
           <w:rStyle w:val="jlqj4b"/>
+          <w:color w:val="92D050"/>
           <w:lang w:val="en"/>
         </w:rPr>
         <w:t xml:space="preserve">and has </w:t>
@@ -6028,6 +6027,7 @@
         <w:rPr>
           <w:rStyle w:val="jlqj4b"/>
           <w:b/>
+          <w:color w:val="92D050"/>
           <w:lang w:val="en"/>
         </w:rPr>
         <w:t>already applied</w:t>
@@ -6036,6 +6036,7 @@
         <w:rPr>
           <w:rStyle w:val="jlqj4b"/>
           <w:b/>
+          <w:color w:val="92D050"/>
           <w:lang w:val="en"/>
         </w:rPr>
         <w:t xml:space="preserve"> </w:t>
@@ -6044,6 +6045,7 @@
         <w:rPr>
           <w:rStyle w:val="jlqj4b"/>
           <w:b/>
+          <w:color w:val="92D050"/>
           <w:lang w:val="en"/>
         </w:rPr>
         <w:t xml:space="preserve">for </w:t>
@@ -6051,6 +6053,7 @@
       <w:r>
         <w:rPr>
           <w:rStyle w:val="jlqj4b"/>
+          <w:color w:val="92D050"/>
           <w:lang w:val="en"/>
         </w:rPr>
         <w:t>a current ad</w:t>
@@ -6058,22 +6061,28 @@
       <w:r>
         <w:rPr>
           <w:rFonts w:cstheme="minorHAnsi"/>
+          <w:color w:val="92D050"/>
         </w:rPr>
         <w:t xml:space="preserve">, he should see the </w:t>
       </w:r>
       <w:r>
         <w:rPr>
           <w:rStyle w:val="jlqj4b"/>
+          <w:color w:val="92D050"/>
           <w:lang w:val="en"/>
         </w:rPr>
         <w:t>paragraph</w:t>
       </w:r>
       <w:r>
+        <w:rPr>
+          <w:color w:val="92D050"/>
+        </w:rPr>
         <w:t xml:space="preserve"> </w:t>
       </w:r>
       <w:r>
         <w:rPr>
           <w:rFonts w:cstheme="minorHAnsi"/>
+          <w:color w:val="92D050"/>
         </w:rPr>
         <w:t>[</w:t>
       </w:r>
@@ -6081,12 +6090,14 @@
         <w:rPr>
           <w:rFonts w:cstheme="minorHAnsi"/>
           <w:b/>
+          <w:color w:val="92D050"/>
         </w:rPr>
         <w:t>You have already applied!</w:t>
       </w:r>
       <w:r>
         <w:rPr>
           <w:rFonts w:cstheme="minorHAnsi"/>
+          <w:color w:val="92D050"/>
         </w:rPr>
         <w:t>].</w:t>
       </w:r>
@@ -6209,12 +6220,14 @@
       <w:pPr>
         <w:rPr>
           <w:rStyle w:val="jlqj4b"/>
-          <w:lang w:val="en"/>
-        </w:rPr>
-      </w:pPr>
-      <w:r>
-        <w:rPr>
-          <w:rStyle w:val="jlqj4b"/>
+          <w:color w:val="92D050"/>
+          <w:lang w:val="en"/>
+        </w:rPr>
+      </w:pPr>
+      <w:r>
+        <w:rPr>
+          <w:rStyle w:val="jlqj4b"/>
+          <w:color w:val="92D050"/>
           <w:lang w:val="en"/>
         </w:rPr>
         <w:t xml:space="preserve">Any </w:t>
@@ -6223,6 +6236,7 @@
         <w:rPr>
           <w:rStyle w:val="jlqj4b"/>
           <w:b/>
+          <w:color w:val="92D050"/>
           <w:lang w:val="en"/>
         </w:rPr>
         <w:t>registered user</w:t>
@@ -6230,6 +6244,7 @@
       <w:r>
         <w:rPr>
           <w:rStyle w:val="jlqj4b"/>
+          <w:color w:val="92D050"/>
           <w:lang w:val="en"/>
         </w:rPr>
         <w:t xml:space="preserve"> who </w:t>
@@ -6238,6 +6253,7 @@
         <w:rPr>
           <w:rStyle w:val="jlqj4b"/>
           <w:b/>
+          <w:color w:val="92D050"/>
           <w:lang w:val="en"/>
         </w:rPr>
         <w:t>is not the author</w:t>
@@ -6245,28 +6261,16 @@
       <w:r>
         <w:rPr>
           <w:rStyle w:val="jlqj4b"/>
-          <w:lang w:val="en"/>
-        </w:rPr>
-        <w:t xml:space="preserve"> of the job </w:t>
-      </w:r>
-      <w:r>
-        <w:rPr>
-          <w:rStyle w:val="jlqj4b"/>
-          <w:lang w:val="en"/>
-        </w:rPr>
-        <w:t xml:space="preserve">ad </w:t>
-      </w:r>
-      <w:r>
-        <w:rPr>
-          <w:rStyle w:val="jlqj4b"/>
-          <w:lang w:val="en"/>
-        </w:rPr>
-        <w:t xml:space="preserve">must be </w:t>
-      </w:r>
-      <w:r>
-        <w:rPr>
-          <w:rStyle w:val="jlqj4b"/>
-          <w:b/>
+          <w:color w:val="92D050"/>
+          <w:lang w:val="en"/>
+        </w:rPr>
+        <w:t xml:space="preserve"> of the job ad must be </w:t>
+      </w:r>
+      <w:r>
+        <w:rPr>
+          <w:rStyle w:val="jlqj4b"/>
+          <w:b/>
+          <w:color w:val="92D050"/>
           <w:lang w:val="en"/>
         </w:rPr>
         <w:t>able to apply</w:t>
@@ -6274,6 +6278,7 @@
       <w:r>
         <w:rPr>
           <w:rStyle w:val="jlqj4b"/>
+          <w:color w:val="92D050"/>
           <w:lang w:val="en"/>
         </w:rPr>
         <w:t xml:space="preserve"> (if they have </w:t>
@@ -6282,6 +6287,7 @@
         <w:rPr>
           <w:rStyle w:val="jlqj4b"/>
           <w:b/>
+          <w:color w:val="92D050"/>
           <w:lang w:val="en"/>
         </w:rPr>
         <w:t>not already applied</w:t>
@@ -6289,6 +6295,7 @@
       <w:r>
         <w:rPr>
           <w:rStyle w:val="jlqj4b"/>
+          <w:color w:val="92D050"/>
           <w:lang w:val="en"/>
         </w:rPr>
         <w:t>).</w:t>
@@ -6299,12 +6306,14 @@
         <w:rPr>
           <w:rStyle w:val="jlqj4b"/>
           <w:b/>
-          <w:lang w:val="en"/>
-        </w:rPr>
-      </w:pPr>
-      <w:r>
-        <w:rPr>
-          <w:rStyle w:val="jlqj4b"/>
+          <w:color w:val="92D050"/>
+          <w:lang w:val="en"/>
+        </w:rPr>
+      </w:pPr>
+      <w:r>
+        <w:rPr>
+          <w:rStyle w:val="jlqj4b"/>
+          <w:color w:val="92D050"/>
           <w:lang w:val="en"/>
         </w:rPr>
         <w:t>If the user applies successfully</w:t>
@@ -6312,6 +6321,7 @@
       <w:r>
         <w:rPr>
           <w:rStyle w:val="jlqj4b"/>
+          <w:color w:val="92D050"/>
           <w:lang w:val="en"/>
         </w:rPr>
         <w:t xml:space="preserve">, </w:t>
@@ -6319,6 +6329,7 @@
       <w:r>
         <w:rPr>
           <w:rStyle w:val="jlqj4b"/>
+          <w:color w:val="92D050"/>
         </w:rPr>
         <w:t xml:space="preserve">the </w:t>
       </w:r>
@@ -6328,6 +6339,7 @@
           <w:rStyle w:val="jlqj4b"/>
           <w:b/>
           <w:bCs/>
+          <w:color w:val="92D050"/>
           <w:lang w:val="en"/>
         </w:rPr>
         <w:t>userId</w:t>
@@ -6336,6 +6348,7 @@
       <w:r>
         <w:rPr>
           <w:rStyle w:val="jlqj4b"/>
+          <w:color w:val="92D050"/>
           <w:lang w:val="en"/>
         </w:rPr>
         <w:t xml:space="preserve"> </w:t>
@@ -6343,6 +6356,7 @@
       <w:r>
         <w:rPr>
           <w:rStyle w:val="jlqj4b"/>
+          <w:color w:val="92D050"/>
           <w:lang w:val="en"/>
         </w:rPr>
         <w:t xml:space="preserve">of the user </w:t>
@@ -6350,22 +6364,17 @@
       <w:r>
         <w:rPr>
           <w:rStyle w:val="jlqj4b"/>
-          <w:lang w:val="en"/>
-        </w:rPr>
-        <w:t xml:space="preserve">must be added to the </w:t>
-      </w:r>
-      <w:r>
-        <w:rPr>
-          <w:rStyle w:val="jlqj4b"/>
-          <w:lang w:val="en"/>
-        </w:rPr>
-        <w:t>collection of</w:t>
+          <w:color w:val="92D050"/>
+          <w:lang w:val="en"/>
+        </w:rPr>
+        <w:t>must be added to the collection of</w:t>
       </w:r>
       <w:r>
         <w:rPr>
           <w:rStyle w:val="CodeChar"/>
           <w:rFonts w:asciiTheme="minorHAnsi" w:hAnsiTheme="minorHAnsi"/>
           <w:noProof w:val="0"/>
+          <w:color w:val="92D050"/>
         </w:rPr>
         <w:t xml:space="preserve"> </w:t>
       </w:r>
@@ -6373,6 +6382,7 @@
         <w:rPr>
           <w:rStyle w:val="jlqj4b"/>
           <w:b/>
+          <w:color w:val="92D050"/>
           <w:lang w:val="en"/>
         </w:rPr>
         <w:t>Users applied</w:t>
@@ -6380,6 +6390,7 @@
       <w:r>
         <w:rPr>
           <w:rStyle w:val="jlqj4b"/>
+          <w:color w:val="92D050"/>
           <w:lang w:val="en"/>
         </w:rPr>
         <w:t>.</w:t>
@@ -6387,6 +6398,7 @@
       <w:r>
         <w:rPr>
           <w:rStyle w:val="jlqj4b"/>
+          <w:color w:val="92D050"/>
           <w:lang w:val="en"/>
         </w:rPr>
         <w:t xml:space="preserve"> </w:t>
@@ -6394,6 +6406,7 @@
       <w:r>
         <w:rPr>
           <w:rFonts w:cstheme="minorHAnsi"/>
+          <w:color w:val="92D050"/>
         </w:rPr>
         <w:t xml:space="preserve">Then </w:t>
       </w:r>
@@ -6402,12 +6415,14 @@
           <w:rFonts w:cstheme="minorHAnsi"/>
           <w:b/>
           <w:bCs/>
+          <w:color w:val="92D050"/>
         </w:rPr>
         <w:t>redirect</w:t>
       </w:r>
       <w:r>
         <w:rPr>
           <w:rFonts w:cstheme="minorHAnsi"/>
+          <w:color w:val="92D050"/>
         </w:rPr>
         <w:t xml:space="preserve"> the user to the </w:t>
       </w:r>
@@ -6416,12 +6431,14 @@
           <w:rFonts w:cstheme="minorHAnsi"/>
           <w:b/>
           <w:bCs/>
+          <w:color w:val="92D050"/>
         </w:rPr>
         <w:t>Details</w:t>
       </w:r>
       <w:r>
         <w:rPr>
           <w:rFonts w:cstheme="minorHAnsi"/>
+          <w:color w:val="92D050"/>
         </w:rPr>
         <w:t xml:space="preserve"> page for the current </w:t>
       </w:r>
@@ -6429,6 +6446,7 @@
         <w:rPr>
           <w:rStyle w:val="jlqj4b"/>
           <w:b/>
+          <w:color w:val="92D050"/>
           <w:lang w:val="en"/>
         </w:rPr>
         <w:t>job ad.</w:t>
@@ -6438,12 +6456,14 @@
       <w:pPr>
         <w:rPr>
           <w:rStyle w:val="jlqj4b"/>
+          <w:color w:val="92D050"/>
           <w:lang w:val="bg-BG"/>
         </w:rPr>
       </w:pPr>
       <w:r>
         <w:rPr>
           <w:rStyle w:val="jlqj4b"/>
+          <w:color w:val="92D050"/>
           <w:lang w:val="en"/>
         </w:rPr>
         <w:t>If a user has</w:t>
@@ -6451,6 +6471,7 @@
       <w:r>
         <w:rPr>
           <w:rStyle w:val="jlqj4b"/>
+          <w:color w:val="92D050"/>
           <w:lang w:val="bg-BG"/>
         </w:rPr>
         <w:t xml:space="preserve"> </w:t>
@@ -6458,12 +6479,14 @@
       <w:r>
         <w:rPr>
           <w:rStyle w:val="jlqj4b"/>
+          <w:color w:val="92D050"/>
         </w:rPr>
         <w:t>applied for a current job ad</w:t>
       </w:r>
       <w:r>
         <w:rPr>
           <w:rStyle w:val="jlqj4b"/>
+          <w:color w:val="92D050"/>
           <w:lang w:val="en"/>
         </w:rPr>
         <w:t>,</w:t>
@@ -6471,6 +6494,7 @@
       <w:r>
         <w:rPr>
           <w:rStyle w:val="jlqj4b"/>
+          <w:color w:val="92D050"/>
           <w:lang w:val="bg-BG"/>
         </w:rPr>
         <w:t xml:space="preserve"> </w:t>
@@ -6478,30 +6502,21 @@
       <w:r>
         <w:rPr>
           <w:rStyle w:val="jlqj4b"/>
-          <w:lang w:val="en"/>
-        </w:rPr>
-        <w:t>he should see</w:t>
-      </w:r>
-      <w:r>
-        <w:rPr>
-          <w:rStyle w:val="jlqj4b"/>
-          <w:lang w:val="en"/>
+          <w:color w:val="92D050"/>
+          <w:lang w:val="en"/>
+        </w:rPr>
+        <w:t>he should see the paragraph</w:t>
+      </w:r>
+      <w:r>
+        <w:rPr>
+          <w:color w:val="92D050"/>
         </w:rPr>
         <w:t xml:space="preserve"> </w:t>
       </w:r>
       <w:r>
         <w:rPr>
-          <w:rStyle w:val="jlqj4b"/>
-          <w:lang w:val="en"/>
-        </w:rPr>
-        <w:t>the paragraph</w:t>
-      </w:r>
-      <w:r>
-        <w:t xml:space="preserve"> </w:t>
-      </w:r>
-      <w:r>
-        <w:rPr>
-          <w:rFonts w:cstheme="minorHAnsi"/>
+          <w:rFonts w:cstheme="minorHAnsi"/>
+          <w:color w:val="92D050"/>
         </w:rPr>
         <w:t>"</w:t>
       </w:r>
@@ -6509,20 +6524,16 @@
         <w:rPr>
           <w:rFonts w:cstheme="minorHAnsi"/>
           <w:b/>
+          <w:color w:val="92D050"/>
         </w:rPr>
         <w:t>You have already applied!</w:t>
       </w:r>
       <w:r>
         <w:rPr>
           <w:rFonts w:cstheme="minorHAnsi"/>
-        </w:rPr>
-        <w:t>"</w:t>
-      </w:r>
-      <w:r>
-        <w:rPr>
-          <w:rFonts w:cstheme="minorHAnsi"/>
-        </w:rPr>
-        <w:t>.</w:t>
+          <w:color w:val="92D050"/>
+        </w:rPr>
+        <w:t>".</w:t>
       </w:r>
     </w:p>
     <w:p>
@@ -7123,11 +7134,13 @@
       <w:pPr>
         <w:rPr>
           <w:rFonts w:cstheme="minorHAnsi"/>
-        </w:rPr>
-      </w:pPr>
-      <w:r>
-        <w:rPr>
-          <w:rFonts w:cstheme="minorHAnsi"/>
+          <w:color w:val="92D050"/>
+        </w:rPr>
+      </w:pPr>
+      <w:r>
+        <w:rPr>
+          <w:rFonts w:cstheme="minorHAnsi"/>
+          <w:color w:val="92D050"/>
         </w:rPr>
         <w:t xml:space="preserve">The </w:t>
       </w:r>
@@ -7135,12 +7148,14 @@
         <w:rPr>
           <w:rFonts w:cstheme="minorHAnsi"/>
           <w:b/>
+          <w:color w:val="92D050"/>
         </w:rPr>
         <w:t>Edit</w:t>
       </w:r>
       <w:r>
         <w:rPr>
           <w:rFonts w:cstheme="minorHAnsi"/>
+          <w:color w:val="92D050"/>
         </w:rPr>
         <w:t xml:space="preserve"> </w:t>
       </w:r>
@@ -7148,12 +7163,14 @@
         <w:rPr>
           <w:rFonts w:cstheme="minorHAnsi"/>
           <w:b/>
+          <w:color w:val="92D050"/>
         </w:rPr>
         <w:t>page</w:t>
       </w:r>
       <w:r>
         <w:rPr>
           <w:rFonts w:cstheme="minorHAnsi"/>
+          <w:color w:val="92D050"/>
         </w:rPr>
         <w:t xml:space="preserve"> is available to logged-in users and it allows authors to </w:t>
       </w:r>
@@ -7161,24 +7178,28 @@
         <w:rPr>
           <w:rFonts w:cstheme="minorHAnsi"/>
           <w:b/>
+          <w:color w:val="92D050"/>
         </w:rPr>
         <w:t xml:space="preserve">edit </w:t>
       </w:r>
       <w:r>
         <w:rPr>
           <w:rFonts w:cstheme="minorHAnsi"/>
+          <w:color w:val="92D050"/>
         </w:rPr>
         <w:t xml:space="preserve">their </w:t>
       </w:r>
       <w:r>
         <w:rPr>
           <w:rFonts w:cstheme="minorHAnsi"/>
+          <w:color w:val="92D050"/>
         </w:rPr>
         <w:t>ads</w:t>
       </w:r>
       <w:r>
         <w:rPr>
           <w:rFonts w:cstheme="minorHAnsi"/>
+          <w:color w:val="92D050"/>
         </w:rPr>
         <w:t>. Clicking the [</w:t>
       </w:r>
@@ -7187,12 +7208,14 @@
           <w:rFonts w:cstheme="minorHAnsi"/>
           <w:b/>
           <w:bCs/>
+          <w:color w:val="92D050"/>
         </w:rPr>
         <w:t>Edit</w:t>
       </w:r>
       <w:r>
         <w:rPr>
           <w:rFonts w:cstheme="minorHAnsi"/>
+          <w:color w:val="92D050"/>
         </w:rPr>
         <w:t xml:space="preserve">] </w:t>
       </w:r>
@@ -7201,24 +7224,28 @@
           <w:rFonts w:cstheme="minorHAnsi"/>
           <w:b/>
           <w:bCs/>
+          <w:color w:val="92D050"/>
         </w:rPr>
         <w:t>button</w:t>
       </w:r>
       <w:r>
         <w:rPr>
           <w:rFonts w:cstheme="minorHAnsi"/>
+          <w:color w:val="92D050"/>
         </w:rPr>
         <w:t xml:space="preserve"> </w:t>
       </w:r>
       <w:r>
         <w:rPr>
           <w:rFonts w:cstheme="minorHAnsi"/>
+          <w:color w:val="92D050"/>
         </w:rPr>
         <w:t>of a particular ad</w:t>
       </w:r>
       <w:r>
         <w:rPr>
           <w:rFonts w:cstheme="minorHAnsi"/>
+          <w:color w:val="92D050"/>
         </w:rPr>
         <w:t xml:space="preserve"> on the </w:t>
       </w:r>
@@ -7227,12 +7254,14 @@
           <w:rFonts w:cstheme="minorHAnsi"/>
           <w:b/>
           <w:bCs/>
+          <w:color w:val="92D050"/>
         </w:rPr>
         <w:t>Details</w:t>
       </w:r>
       <w:r>
         <w:rPr>
           <w:rFonts w:cstheme="minorHAnsi"/>
+          <w:color w:val="92D050"/>
         </w:rPr>
         <w:t xml:space="preserve"> </w:t>
       </w:r>
@@ -7240,12 +7269,14 @@
         <w:rPr>
           <w:rFonts w:cstheme="minorHAnsi"/>
           <w:b/>
+          <w:color w:val="92D050"/>
         </w:rPr>
         <w:t>page</w:t>
       </w:r>
       <w:r>
         <w:rPr>
           <w:rFonts w:cstheme="minorHAnsi"/>
+          <w:color w:val="92D050"/>
         </w:rPr>
         <w:t xml:space="preserve"> should display the </w:t>
       </w:r>
@@ -7254,12 +7285,14 @@
           <w:rFonts w:cstheme="minorHAnsi"/>
           <w:b/>
           <w:bCs/>
+          <w:color w:val="92D050"/>
         </w:rPr>
         <w:t>Edit</w:t>
       </w:r>
       <w:r>
         <w:rPr>
           <w:rFonts w:cstheme="minorHAnsi"/>
+          <w:color w:val="92D050"/>
         </w:rPr>
         <w:t xml:space="preserve"> </w:t>
       </w:r>
@@ -7267,12 +7300,14 @@
         <w:rPr>
           <w:rFonts w:cstheme="minorHAnsi"/>
           <w:b/>
+          <w:color w:val="92D050"/>
         </w:rPr>
         <w:t>page</w:t>
       </w:r>
       <w:r>
         <w:rPr>
           <w:rFonts w:cstheme="minorHAnsi"/>
+          <w:color w:val="92D050"/>
         </w:rPr>
         <w:t xml:space="preserve">, with </w:t>
       </w:r>
@@ -7281,24 +7316,28 @@
           <w:rFonts w:cstheme="minorHAnsi"/>
           <w:b/>
           <w:bCs/>
+          <w:color w:val="92D050"/>
         </w:rPr>
         <w:t>all fields filled</w:t>
       </w:r>
       <w:r>
         <w:rPr>
           <w:rFonts w:cstheme="minorHAnsi"/>
+          <w:color w:val="92D050"/>
         </w:rPr>
         <w:t xml:space="preserve"> w</w:t>
       </w:r>
       <w:r>
         <w:rPr>
           <w:rFonts w:cstheme="minorHAnsi"/>
+          <w:color w:val="92D050"/>
         </w:rPr>
         <w:t>ith the data for the ad</w:t>
       </w:r>
       <w:r>
         <w:rPr>
           <w:rFonts w:cstheme="minorHAnsi"/>
+          <w:color w:val="92D050"/>
         </w:rPr>
         <w:t xml:space="preserve">. It contains a form with input fields for all relevant properties. Upon success, </w:t>
       </w:r>
@@ -7307,12 +7346,14 @@
           <w:rFonts w:cstheme="minorHAnsi"/>
           <w:b/>
           <w:bCs/>
+          <w:color w:val="92D050"/>
         </w:rPr>
         <w:t>redirect</w:t>
       </w:r>
       <w:r>
         <w:rPr>
           <w:rFonts w:cstheme="minorHAnsi"/>
+          <w:color w:val="92D050"/>
         </w:rPr>
         <w:t xml:space="preserve"> the user to the </w:t>
       </w:r>
@@ -7321,12 +7362,14 @@
           <w:rFonts w:cstheme="minorHAnsi"/>
           <w:b/>
           <w:bCs/>
+          <w:color w:val="92D050"/>
         </w:rPr>
         <w:t>Details</w:t>
       </w:r>
       <w:r>
         <w:rPr>
           <w:rFonts w:cstheme="minorHAnsi"/>
+          <w:color w:val="92D050"/>
         </w:rPr>
         <w:t xml:space="preserve"> </w:t>
       </w:r>
@@ -7334,18 +7377,21 @@
         <w:rPr>
           <w:rFonts w:cstheme="minorHAnsi"/>
           <w:b/>
+          <w:color w:val="92D050"/>
         </w:rPr>
         <w:t>page</w:t>
       </w:r>
       <w:r>
         <w:rPr>
           <w:rFonts w:cstheme="minorHAnsi"/>
+          <w:color w:val="92D050"/>
         </w:rPr>
         <w:t xml:space="preserve"> for the current ad</w:t>
       </w:r>
       <w:r>
         <w:rPr>
           <w:rFonts w:cstheme="minorHAnsi"/>
+          <w:color w:val="92D050"/>
         </w:rPr>
         <w:t>.</w:t>
       </w:r>

</xml_diff>

<commit_message>
Fixing home ads template
</commit_message>
<xml_diff>
--- a/Lab/Exam-prep/JobAds/Job-Ads.docx
+++ b/Lab/Exam-prep/JobAds/Job-Ads.docx
@@ -2993,12 +2993,14 @@
         <w:rPr>
           <w:rStyle w:val="jlqj4b"/>
           <w:noProof/>
+          <w:color w:val="92D050"/>
           <w:lang w:eastAsia="bg-BG"/>
         </w:rPr>
       </w:pPr>
       <w:r>
         <w:rPr>
           <w:rStyle w:val="jlqj4b"/>
+          <w:color w:val="92D050"/>
           <w:lang w:val="en"/>
         </w:rPr>
         <w:t xml:space="preserve">Show the </w:t>
@@ -3007,6 +3009,7 @@
         <w:rPr>
           <w:rStyle w:val="jlqj4b"/>
           <w:b/>
+          <w:color w:val="92D050"/>
           <w:lang w:val="en"/>
         </w:rPr>
         <w:t>first three added</w:t>
@@ -3014,6 +3017,7 @@
       <w:r>
         <w:rPr>
           <w:rStyle w:val="jlqj4b"/>
+          <w:color w:val="92D050"/>
           <w:lang w:val="en"/>
         </w:rPr>
         <w:t xml:space="preserve"> job </w:t>
@@ -3021,34 +3025,23 @@
       <w:r>
         <w:rPr>
           <w:rStyle w:val="jlqj4b"/>
+          <w:color w:val="92D050"/>
         </w:rPr>
         <w:t>ads</w:t>
       </w:r>
       <w:r>
         <w:rPr>
           <w:rStyle w:val="jlqj4b"/>
-          <w:lang w:val="en"/>
-        </w:rPr>
-        <w:t>.</w:t>
-      </w:r>
-      <w:r>
-        <w:rPr>
-          <w:rStyle w:val="jlqj4b"/>
-          <w:lang w:val="en"/>
-        </w:rPr>
-        <w:t xml:space="preserve"> </w:t>
-      </w:r>
-      <w:r>
-        <w:rPr>
-          <w:rStyle w:val="jlqj4b"/>
-          <w:lang w:val="en"/>
-        </w:rPr>
-        <w:t xml:space="preserve">Each </w:t>
-      </w:r>
-      <w:r>
-        <w:rPr>
-          <w:rStyle w:val="jlqj4b"/>
-          <w:b/>
+          <w:color w:val="92D050"/>
+          <w:lang w:val="en"/>
+        </w:rPr>
+        <w:t xml:space="preserve">. Each </w:t>
+      </w:r>
+      <w:r>
+        <w:rPr>
+          <w:rStyle w:val="jlqj4b"/>
+          <w:b/>
+          <w:color w:val="92D050"/>
           <w:lang w:val="en"/>
         </w:rPr>
         <w:t>ad</w:t>
@@ -3056,6 +3049,7 @@
       <w:r>
         <w:rPr>
           <w:rStyle w:val="jlqj4b"/>
+          <w:color w:val="92D050"/>
           <w:lang w:val="en"/>
         </w:rPr>
         <w:t xml:space="preserve"> must show information about the </w:t>
@@ -3064,6 +3058,7 @@
         <w:rPr>
           <w:rStyle w:val="jlqj4b"/>
           <w:b/>
+          <w:color w:val="92D050"/>
           <w:lang w:val="en"/>
         </w:rPr>
         <w:t>headline</w:t>
@@ -3071,6 +3066,7 @@
       <w:r>
         <w:rPr>
           <w:rStyle w:val="jlqj4b"/>
+          <w:color w:val="92D050"/>
           <w:lang w:val="en"/>
         </w:rPr>
         <w:t xml:space="preserve">, and the </w:t>
@@ -3079,6 +3075,7 @@
         <w:rPr>
           <w:rStyle w:val="jlqj4b"/>
           <w:b/>
+          <w:color w:val="92D050"/>
           <w:lang w:val="en"/>
         </w:rPr>
         <w:t>total number of candidates</w:t>
@@ -3086,6 +3083,7 @@
       <w:r>
         <w:rPr>
           <w:rStyle w:val="jlqj4b"/>
+          <w:color w:val="92D050"/>
           <w:lang w:val="en"/>
         </w:rPr>
         <w:t>.</w:t>
@@ -3158,12 +3156,14 @@
       <w:pPr>
         <w:rPr>
           <w:rFonts w:cstheme="minorHAnsi"/>
+          <w:color w:val="92D050"/>
           <w:lang w:val="bg-BG"/>
         </w:rPr>
       </w:pPr>
       <w:r>
         <w:rPr>
           <w:rStyle w:val="jlqj4b"/>
+          <w:color w:val="92D050"/>
           <w:lang w:val="en"/>
         </w:rPr>
         <w:t xml:space="preserve">If there are still </w:t>
@@ -3172,6 +3172,7 @@
         <w:rPr>
           <w:rStyle w:val="jlqj4b"/>
           <w:b/>
+          <w:color w:val="92D050"/>
           <w:lang w:val="en"/>
         </w:rPr>
         <w:t xml:space="preserve">no job </w:t>
@@ -3180,6 +3181,7 @@
         <w:rPr>
           <w:rStyle w:val="jlqj4b"/>
           <w:b/>
+          <w:color w:val="92D050"/>
         </w:rPr>
         <w:t>ad</w:t>
       </w:r>
@@ -3187,6 +3189,7 @@
         <w:rPr>
           <w:rStyle w:val="jlqj4b"/>
           <w:b/>
+          <w:color w:val="92D050"/>
           <w:lang w:val="en"/>
         </w:rPr>
         <w:t>s</w:t>
@@ -3194,6 +3197,7 @@
       <w:r>
         <w:rPr>
           <w:rStyle w:val="jlqj4b"/>
+          <w:color w:val="92D050"/>
           <w:lang w:val="en"/>
         </w:rPr>
         <w:t>, display "</w:t>
@@ -3203,22 +3207,15 @@
           <w:rStyle w:val="jlqj4b"/>
           <w:rFonts w:ascii="Consolas" w:hAnsi="Consolas"/>
           <w:b/>
-          <w:lang w:val="en"/>
-        </w:rPr>
-        <w:t>No ads created</w:t>
-      </w:r>
-      <w:r>
-        <w:rPr>
-          <w:rStyle w:val="jlqj4b"/>
-          <w:rFonts w:ascii="Consolas" w:hAnsi="Consolas"/>
-          <w:b/>
-          <w:lang w:val="en"/>
-        </w:rPr>
-        <w:t>!</w:t>
-      </w:r>
-      <w:r>
-        <w:rPr>
-          <w:rStyle w:val="jlqj4b"/>
+          <w:color w:val="92D050"/>
+          <w:lang w:val="en"/>
+        </w:rPr>
+        <w:t>No ads created!</w:t>
+      </w:r>
+      <w:r>
+        <w:rPr>
+          <w:rStyle w:val="jlqj4b"/>
+          <w:color w:val="92D050"/>
           <w:lang w:val="en"/>
         </w:rPr>
         <w:t>"</w:t>
@@ -4773,47 +4770,36 @@
           <w:rFonts w:cstheme="minorHAnsi"/>
           <w:b/>
           <w:bCs/>
-        </w:rPr>
-      </w:pPr>
-      <w:r>
-        <w:rPr>
-          <w:rFonts w:cstheme="minorHAnsi"/>
-          <w:b/>
-          <w:bCs/>
-        </w:rPr>
-        <w:t>Button</w:t>
-      </w:r>
-      <w:r>
-        <w:rPr>
-          <w:rFonts w:cstheme="minorHAnsi"/>
-          <w:b/>
-          <w:bCs/>
-        </w:rPr>
-        <w:t>s</w:t>
-      </w:r>
-      <w:r>
-        <w:rPr>
-          <w:rFonts w:cstheme="minorHAnsi"/>
-          <w:b/>
-          <w:bCs/>
-        </w:rPr>
-        <w:t xml:space="preserve"> </w:t>
-      </w:r>
-      <w:r>
-        <w:rPr>
-          <w:rFonts w:cstheme="minorHAnsi"/>
+          <w:color w:val="92D050"/>
+        </w:rPr>
+      </w:pPr>
+      <w:r>
+        <w:rPr>
+          <w:rFonts w:cstheme="minorHAnsi"/>
+          <w:b/>
+          <w:bCs/>
+          <w:color w:val="92D050"/>
+        </w:rPr>
+        <w:t xml:space="preserve">Buttons </w:t>
+      </w:r>
+      <w:r>
+        <w:rPr>
+          <w:rFonts w:cstheme="minorHAnsi"/>
+          <w:color w:val="92D050"/>
         </w:rPr>
         <w:t xml:space="preserve">(Depending </w:t>
       </w:r>
       <w:r>
         <w:rPr>
           <w:rFonts w:cstheme="minorHAnsi"/>
+          <w:color w:val="92D050"/>
         </w:rPr>
         <w:t xml:space="preserve">on </w:t>
       </w:r>
       <w:r>
         <w:rPr>
           <w:rFonts w:cstheme="minorHAnsi"/>
+          <w:color w:val="92D050"/>
         </w:rPr>
         <w:t>the status of the currently logged in user)</w:t>
       </w:r>
@@ -6540,12 +6526,14 @@
       <w:pPr>
         <w:rPr>
           <w:rStyle w:val="jlqj4b"/>
-          <w:lang w:val="en"/>
-        </w:rPr>
-      </w:pPr>
-      <w:r>
-        <w:rPr>
-          <w:rStyle w:val="jlqj4b"/>
+          <w:color w:val="92D050"/>
+          <w:lang w:val="en"/>
+        </w:rPr>
+      </w:pPr>
+      <w:r>
+        <w:rPr>
+          <w:rStyle w:val="jlqj4b"/>
+          <w:color w:val="92D050"/>
           <w:lang w:val="en"/>
         </w:rPr>
         <w:t xml:space="preserve">If the user has successfully applied, do not forget to </w:t>
@@ -6554,6 +6542,7 @@
         <w:rPr>
           <w:rStyle w:val="jlqj4b"/>
           <w:b/>
+          <w:color w:val="92D050"/>
           <w:lang w:val="en"/>
         </w:rPr>
         <w:t>update</w:t>
@@ -6561,6 +6550,7 @@
       <w:r>
         <w:rPr>
           <w:rStyle w:val="jlqj4b"/>
+          <w:color w:val="92D050"/>
           <w:lang w:val="en"/>
         </w:rPr>
         <w:t xml:space="preserve"> the </w:t>
@@ -6568,6 +6558,7 @@
       <w:r>
         <w:rPr>
           <w:rStyle w:val="jlqj4b"/>
+          <w:color w:val="92D050"/>
         </w:rPr>
         <w:t xml:space="preserve">value </w:t>
       </w:r>
@@ -6575,6 +6566,7 @@
         <w:rPr>
           <w:rStyle w:val="jlqj4b"/>
           <w:b/>
+          <w:color w:val="92D050"/>
           <w:lang w:val="en"/>
         </w:rPr>
         <w:t>total number of candidates</w:t>
@@ -6582,6 +6574,7 @@
       <w:r>
         <w:rPr>
           <w:rStyle w:val="jlqj4b"/>
+          <w:color w:val="92D050"/>
           <w:lang w:val="bg-BG"/>
         </w:rPr>
         <w:t xml:space="preserve"> </w:t>
@@ -6589,6 +6582,7 @@
       <w:r>
         <w:rPr>
           <w:rStyle w:val="jlqj4b"/>
+          <w:color w:val="92D050"/>
         </w:rPr>
         <w:t>(</w:t>
       </w:r>
@@ -6596,12 +6590,14 @@
         <w:rPr>
           <w:rStyle w:val="jlqj4b"/>
           <w:b/>
+          <w:color w:val="92D050"/>
         </w:rPr>
         <w:t>inside the span tag</w:t>
       </w:r>
       <w:r>
         <w:rPr>
           <w:rStyle w:val="jlqj4b"/>
+          <w:color w:val="92D050"/>
         </w:rPr>
         <w:t xml:space="preserve">) on the </w:t>
       </w:r>
@@ -6609,6 +6605,7 @@
         <w:rPr>
           <w:rStyle w:val="jlqj4b"/>
           <w:b/>
+          <w:color w:val="92D050"/>
         </w:rPr>
         <w:t>Home page</w:t>
       </w:r>
@@ -6616,6 +6613,7 @@
         <w:rPr>
           <w:rStyle w:val="jlqj4b"/>
           <w:b/>
+          <w:color w:val="92D050"/>
         </w:rPr>
         <w:t xml:space="preserve"> </w:t>
       </w:r>
@@ -6623,12 +6621,14 @@
         <w:rPr>
           <w:rStyle w:val="jlqj4b"/>
           <w:b/>
+          <w:color w:val="92D050"/>
         </w:rPr>
         <w:t>(</w:t>
       </w:r>
       <w:r>
         <w:rPr>
           <w:rStyle w:val="jlqj4b"/>
+          <w:color w:val="92D050"/>
           <w:lang w:val="en"/>
         </w:rPr>
         <w:t xml:space="preserve">as </w:t>
@@ -6636,6 +6636,7 @@
       <w:r>
         <w:rPr>
           <w:rStyle w:val="jlqj4b"/>
+          <w:color w:val="92D050"/>
           <w:lang w:val="en"/>
         </w:rPr>
         <w:t xml:space="preserve">you will need to </w:t>
@@ -6643,6 +6644,7 @@
       <w:r>
         <w:rPr>
           <w:rStyle w:val="jlqj4b"/>
+          <w:color w:val="92D050"/>
           <w:lang w:val="en"/>
         </w:rPr>
         <w:t>visualize</w:t>
@@ -6650,6 +6652,7 @@
       <w:r>
         <w:rPr>
           <w:rStyle w:val="jlqj4b"/>
+          <w:color w:val="92D050"/>
           <w:lang w:val="en"/>
         </w:rPr>
         <w:t xml:space="preserve"> the three </w:t>
@@ -6657,12 +6660,14 @@
       <w:r>
         <w:rPr>
           <w:rStyle w:val="jlqj4b"/>
+          <w:color w:val="92D050"/>
         </w:rPr>
         <w:t>first</w:t>
       </w:r>
       <w:r>
         <w:rPr>
           <w:rStyle w:val="jlqj4b"/>
+          <w:color w:val="92D050"/>
           <w:lang w:val="en"/>
         </w:rPr>
         <w:t xml:space="preserve"> added ads</w:t>
@@ -6671,12 +6676,14 @@
         <w:rPr>
           <w:rStyle w:val="jlqj4b"/>
           <w:b/>
+          <w:color w:val="92D050"/>
         </w:rPr>
         <w:t>)</w:t>
       </w:r>
       <w:r>
         <w:rPr>
           <w:rStyle w:val="jlqj4b"/>
+          <w:color w:val="92D050"/>
           <w:lang w:val="en"/>
         </w:rPr>
         <w:t>.</w:t>

</xml_diff>